<commit_message>
lo que llevo de documentacion y footer
</commit_message>
<xml_diff>
--- a/Documentacion/wireframes.docx
+++ b/Documentacion/wireframes.docx
@@ -653,8 +653,6 @@
         </w:rPr>
         <w:t xml:space="preserve"> </w:t>
       </w:r>
-      <w:bookmarkStart w:id="0" w:name="_GoBack"/>
-      <w:bookmarkEnd w:id="0"/>
     </w:p>
     <w:p>
       <w:pPr>
@@ -1132,28 +1130,7 @@
           <w:b/>
         </w:rPr>
         <w:lastRenderedPageBreak/>
-        <w:t>Vista 1</w:t>
-      </w:r>
-      <w:r>
-        <w:rPr>
-          <w:rFonts w:ascii="Arial" w:hAnsi="Arial" w:cs="Arial"/>
-          <w:b/>
-        </w:rPr>
-        <w:t>3</w:t>
-      </w:r>
-      <w:r>
-        <w:rPr>
-          <w:rFonts w:ascii="Arial" w:hAnsi="Arial" w:cs="Arial"/>
-          <w:b/>
-        </w:rPr>
-        <w:t xml:space="preserve">: </w:t>
-      </w:r>
-      <w:r>
-        <w:rPr>
-          <w:rFonts w:ascii="Arial" w:hAnsi="Arial" w:cs="Arial"/>
-          <w:b/>
-        </w:rPr>
-        <w:t>Preguntas frecuentes</w:t>
+        <w:t>Vista 13: Preguntas frecuentes</w:t>
       </w:r>
     </w:p>
     <w:p>
@@ -1221,8 +1198,421 @@
         </w:drawing>
       </w:r>
     </w:p>
+    <w:p>
+      <w:pPr>
+        <w:rPr>
+          <w:rFonts w:ascii="Arial" w:hAnsi="Arial" w:cs="Arial"/>
+          <w:noProof/>
+        </w:rPr>
+      </w:pPr>
+      <w:r>
+        <w:rPr>
+          <w:rFonts w:ascii="Arial" w:hAnsi="Arial" w:cs="Arial"/>
+          <w:noProof/>
+        </w:rPr>
+        <w:br w:type="page"/>
+      </w:r>
+    </w:p>
+    <w:p>
+      <w:pPr>
+        <w:rPr>
+          <w:rFonts w:ascii="Arial" w:hAnsi="Arial" w:cs="Arial"/>
+          <w:b/>
+        </w:rPr>
+      </w:pPr>
+      <w:r>
+        <w:rPr>
+          <w:rFonts w:ascii="Arial" w:hAnsi="Arial" w:cs="Arial"/>
+          <w:b/>
+        </w:rPr>
+        <w:lastRenderedPageBreak/>
+        <w:t>Vista 1</w:t>
+      </w:r>
+      <w:r>
+        <w:rPr>
+          <w:rFonts w:ascii="Arial" w:hAnsi="Arial" w:cs="Arial"/>
+          <w:b/>
+        </w:rPr>
+        <w:t>4</w:t>
+      </w:r>
+      <w:r>
+        <w:rPr>
+          <w:rFonts w:ascii="Arial" w:hAnsi="Arial" w:cs="Arial"/>
+          <w:b/>
+        </w:rPr>
+        <w:t xml:space="preserve">: </w:t>
+      </w:r>
+      <w:r>
+        <w:rPr>
+          <w:rFonts w:ascii="Arial" w:hAnsi="Arial" w:cs="Arial"/>
+          <w:b/>
+        </w:rPr>
+        <w:t>Acerca de nosotros</w:t>
+      </w:r>
+    </w:p>
+    <w:p>
+      <w:pPr>
+        <w:rPr>
+          <w:rFonts w:ascii="Arial" w:hAnsi="Arial" w:cs="Arial"/>
+          <w:b/>
+        </w:rPr>
+      </w:pPr>
+      <w:r>
+        <w:rPr>
+          <w:noProof/>
+        </w:rPr>
+        <w:drawing>
+          <wp:inline distT="0" distB="0" distL="0" distR="0" wp14:anchorId="2CB49360" wp14:editId="25BB120C">
+            <wp:extent cx="5400040" cy="4980305"/>
+            <wp:effectExtent l="0" t="0" r="0" b="0"/>
+            <wp:docPr id="12" name="Imagen 12"/>
+            <wp:cNvGraphicFramePr>
+              <a:graphicFrameLocks xmlns:a="http://schemas.openxmlformats.org/drawingml/2006/main" noChangeAspect="1"/>
+            </wp:cNvGraphicFramePr>
+            <a:graphic xmlns:a="http://schemas.openxmlformats.org/drawingml/2006/main">
+              <a:graphicData uri="http://schemas.openxmlformats.org/drawingml/2006/picture">
+                <pic:pic xmlns:pic="http://schemas.openxmlformats.org/drawingml/2006/picture">
+                  <pic:nvPicPr>
+                    <pic:cNvPr id="1" name=""/>
+                    <pic:cNvPicPr/>
+                  </pic:nvPicPr>
+                  <pic:blipFill>
+                    <a:blip r:embed="rId19"/>
+                    <a:stretch>
+                      <a:fillRect/>
+                    </a:stretch>
+                  </pic:blipFill>
+                  <pic:spPr>
+                    <a:xfrm>
+                      <a:off x="0" y="0"/>
+                      <a:ext cx="5400040" cy="4980305"/>
+                    </a:xfrm>
+                    <a:prstGeom prst="rect">
+                      <a:avLst/>
+                    </a:prstGeom>
+                  </pic:spPr>
+                </pic:pic>
+              </a:graphicData>
+            </a:graphic>
+          </wp:inline>
+        </w:drawing>
+      </w:r>
+    </w:p>
+    <w:p>
+      <w:pPr>
+        <w:rPr>
+          <w:rFonts w:ascii="Arial" w:hAnsi="Arial" w:cs="Arial"/>
+          <w:b/>
+        </w:rPr>
+      </w:pPr>
+      <w:r>
+        <w:rPr>
+          <w:rFonts w:ascii="Arial" w:hAnsi="Arial" w:cs="Arial"/>
+          <w:b/>
+        </w:rPr>
+        <w:br w:type="page"/>
+      </w:r>
+    </w:p>
+    <w:p>
+      <w:pPr>
+        <w:rPr>
+          <w:rFonts w:ascii="Arial" w:hAnsi="Arial" w:cs="Arial"/>
+          <w:b/>
+        </w:rPr>
+      </w:pPr>
+      <w:r>
+        <w:rPr>
+          <w:rFonts w:ascii="Arial" w:hAnsi="Arial" w:cs="Arial"/>
+          <w:b/>
+        </w:rPr>
+        <w:lastRenderedPageBreak/>
+        <w:t xml:space="preserve">Vista </w:t>
+      </w:r>
+      <w:r>
+        <w:rPr>
+          <w:rFonts w:ascii="Arial" w:hAnsi="Arial" w:cs="Arial"/>
+          <w:b/>
+        </w:rPr>
+        <w:t>15: Mi perfil</w:t>
+      </w:r>
+    </w:p>
+    <w:p>
+      <w:pPr>
+        <w:rPr>
+          <w:rFonts w:ascii="Arial" w:hAnsi="Arial" w:cs="Arial"/>
+          <w:b/>
+        </w:rPr>
+      </w:pPr>
+      <w:r>
+        <w:rPr>
+          <w:noProof/>
+        </w:rPr>
+        <w:drawing>
+          <wp:inline distT="0" distB="0" distL="0" distR="0" wp14:anchorId="27B295E0" wp14:editId="6CB7F37F">
+            <wp:extent cx="5400040" cy="4180205"/>
+            <wp:effectExtent l="0" t="0" r="0" b="0"/>
+            <wp:docPr id="13" name="Imagen 13"/>
+            <wp:cNvGraphicFramePr>
+              <a:graphicFrameLocks xmlns:a="http://schemas.openxmlformats.org/drawingml/2006/main" noChangeAspect="1"/>
+            </wp:cNvGraphicFramePr>
+            <a:graphic xmlns:a="http://schemas.openxmlformats.org/drawingml/2006/main">
+              <a:graphicData uri="http://schemas.openxmlformats.org/drawingml/2006/picture">
+                <pic:pic xmlns:pic="http://schemas.openxmlformats.org/drawingml/2006/picture">
+                  <pic:nvPicPr>
+                    <pic:cNvPr id="1" name=""/>
+                    <pic:cNvPicPr/>
+                  </pic:nvPicPr>
+                  <pic:blipFill>
+                    <a:blip r:embed="rId20"/>
+                    <a:stretch>
+                      <a:fillRect/>
+                    </a:stretch>
+                  </pic:blipFill>
+                  <pic:spPr>
+                    <a:xfrm>
+                      <a:off x="0" y="0"/>
+                      <a:ext cx="5400040" cy="4180205"/>
+                    </a:xfrm>
+                    <a:prstGeom prst="rect">
+                      <a:avLst/>
+                    </a:prstGeom>
+                  </pic:spPr>
+                </pic:pic>
+              </a:graphicData>
+            </a:graphic>
+          </wp:inline>
+        </w:drawing>
+      </w:r>
+    </w:p>
+    <w:p>
+      <w:pPr>
+        <w:rPr>
+          <w:rFonts w:ascii="Arial" w:hAnsi="Arial" w:cs="Arial"/>
+          <w:b/>
+        </w:rPr>
+      </w:pPr>
+      <w:r>
+        <w:rPr>
+          <w:rFonts w:ascii="Arial" w:hAnsi="Arial" w:cs="Arial"/>
+          <w:b/>
+        </w:rPr>
+        <w:br w:type="page"/>
+      </w:r>
+    </w:p>
+    <w:p>
+      <w:pPr>
+        <w:rPr>
+          <w:rFonts w:ascii="Arial" w:hAnsi="Arial" w:cs="Arial"/>
+          <w:b/>
+        </w:rPr>
+      </w:pPr>
+      <w:r>
+        <w:rPr>
+          <w:rFonts w:ascii="Arial" w:hAnsi="Arial" w:cs="Arial"/>
+          <w:b/>
+        </w:rPr>
+        <w:lastRenderedPageBreak/>
+        <w:t>Vista 1</w:t>
+      </w:r>
+      <w:r>
+        <w:rPr>
+          <w:rFonts w:ascii="Arial" w:hAnsi="Arial" w:cs="Arial"/>
+          <w:b/>
+        </w:rPr>
+        <w:t>6</w:t>
+      </w:r>
+      <w:r>
+        <w:rPr>
+          <w:rFonts w:ascii="Arial" w:hAnsi="Arial" w:cs="Arial"/>
+          <w:b/>
+        </w:rPr>
+        <w:t xml:space="preserve">: Mi </w:t>
+      </w:r>
+      <w:r>
+        <w:rPr>
+          <w:rFonts w:ascii="Arial" w:hAnsi="Arial" w:cs="Arial"/>
+          <w:b/>
+        </w:rPr>
+        <w:t>Monedero</w:t>
+      </w:r>
+    </w:p>
+    <w:p>
+      <w:pPr>
+        <w:rPr>
+          <w:rFonts w:ascii="Arial" w:hAnsi="Arial" w:cs="Arial"/>
+          <w:b/>
+        </w:rPr>
+      </w:pPr>
+      <w:r>
+        <w:rPr>
+          <w:noProof/>
+        </w:rPr>
+        <w:drawing>
+          <wp:inline distT="0" distB="0" distL="0" distR="0" wp14:anchorId="3C1AA495" wp14:editId="72864C98">
+            <wp:extent cx="5400040" cy="4178300"/>
+            <wp:effectExtent l="0" t="0" r="0" b="0"/>
+            <wp:docPr id="16" name="Imagen 16"/>
+            <wp:cNvGraphicFramePr>
+              <a:graphicFrameLocks xmlns:a="http://schemas.openxmlformats.org/drawingml/2006/main" noChangeAspect="1"/>
+            </wp:cNvGraphicFramePr>
+            <a:graphic xmlns:a="http://schemas.openxmlformats.org/drawingml/2006/main">
+              <a:graphicData uri="http://schemas.openxmlformats.org/drawingml/2006/picture">
+                <pic:pic xmlns:pic="http://schemas.openxmlformats.org/drawingml/2006/picture">
+                  <pic:nvPicPr>
+                    <pic:cNvPr id="1" name=""/>
+                    <pic:cNvPicPr/>
+                  </pic:nvPicPr>
+                  <pic:blipFill>
+                    <a:blip r:embed="rId21"/>
+                    <a:stretch>
+                      <a:fillRect/>
+                    </a:stretch>
+                  </pic:blipFill>
+                  <pic:spPr>
+                    <a:xfrm>
+                      <a:off x="0" y="0"/>
+                      <a:ext cx="5400040" cy="4178300"/>
+                    </a:xfrm>
+                    <a:prstGeom prst="rect">
+                      <a:avLst/>
+                    </a:prstGeom>
+                  </pic:spPr>
+                </pic:pic>
+              </a:graphicData>
+            </a:graphic>
+          </wp:inline>
+        </w:drawing>
+      </w:r>
+    </w:p>
+    <w:p>
+      <w:pPr>
+        <w:rPr>
+          <w:rFonts w:ascii="Arial" w:hAnsi="Arial" w:cs="Arial"/>
+          <w:b/>
+        </w:rPr>
+      </w:pPr>
+      <w:r>
+        <w:rPr>
+          <w:rFonts w:ascii="Arial" w:hAnsi="Arial" w:cs="Arial"/>
+          <w:b/>
+        </w:rPr>
+        <w:br w:type="page"/>
+      </w:r>
+    </w:p>
+    <w:p>
+      <w:pPr>
+        <w:rPr>
+          <w:rFonts w:ascii="Arial" w:hAnsi="Arial" w:cs="Arial"/>
+          <w:b/>
+        </w:rPr>
+      </w:pPr>
+      <w:r>
+        <w:rPr>
+          <w:rFonts w:ascii="Arial" w:hAnsi="Arial" w:cs="Arial"/>
+          <w:b/>
+        </w:rPr>
+        <w:lastRenderedPageBreak/>
+        <w:t>Vista 1</w:t>
+      </w:r>
+      <w:r>
+        <w:rPr>
+          <w:rFonts w:ascii="Arial" w:hAnsi="Arial" w:cs="Arial"/>
+          <w:b/>
+        </w:rPr>
+        <w:t>7</w:t>
+      </w:r>
+      <w:r>
+        <w:rPr>
+          <w:rFonts w:ascii="Arial" w:hAnsi="Arial" w:cs="Arial"/>
+          <w:b/>
+        </w:rPr>
+        <w:t>: M</w:t>
+      </w:r>
+      <w:r>
+        <w:rPr>
+          <w:rFonts w:ascii="Arial" w:hAnsi="Arial" w:cs="Arial"/>
+          <w:b/>
+        </w:rPr>
+        <w:t>ensajes</w:t>
+      </w:r>
+    </w:p>
+    <w:p>
+      <w:pPr>
+        <w:rPr>
+          <w:rFonts w:ascii="Arial" w:hAnsi="Arial" w:cs="Arial"/>
+          <w:b/>
+        </w:rPr>
+      </w:pPr>
+      <w:r>
+        <w:rPr>
+          <w:noProof/>
+        </w:rPr>
+        <w:drawing>
+          <wp:inline distT="0" distB="0" distL="0" distR="0" wp14:anchorId="18CA695B" wp14:editId="7D8A749C">
+            <wp:extent cx="5400040" cy="5194300"/>
+            <wp:effectExtent l="0" t="0" r="0" b="6350"/>
+            <wp:docPr id="17" name="Imagen 17"/>
+            <wp:cNvGraphicFramePr>
+              <a:graphicFrameLocks xmlns:a="http://schemas.openxmlformats.org/drawingml/2006/main" noChangeAspect="1"/>
+            </wp:cNvGraphicFramePr>
+            <a:graphic xmlns:a="http://schemas.openxmlformats.org/drawingml/2006/main">
+              <a:graphicData uri="http://schemas.openxmlformats.org/drawingml/2006/picture">
+                <pic:pic xmlns:pic="http://schemas.openxmlformats.org/drawingml/2006/picture">
+                  <pic:nvPicPr>
+                    <pic:cNvPr id="1" name=""/>
+                    <pic:cNvPicPr/>
+                  </pic:nvPicPr>
+                  <pic:blipFill>
+                    <a:blip r:embed="rId22"/>
+                    <a:stretch>
+                      <a:fillRect/>
+                    </a:stretch>
+                  </pic:blipFill>
+                  <pic:spPr>
+                    <a:xfrm>
+                      <a:off x="0" y="0"/>
+                      <a:ext cx="5400040" cy="5194300"/>
+                    </a:xfrm>
+                    <a:prstGeom prst="rect">
+                      <a:avLst/>
+                    </a:prstGeom>
+                  </pic:spPr>
+                </pic:pic>
+              </a:graphicData>
+            </a:graphic>
+          </wp:inline>
+        </w:drawing>
+      </w:r>
+      <w:bookmarkStart w:id="0" w:name="_GoBack"/>
+      <w:bookmarkEnd w:id="0"/>
+    </w:p>
+    <w:p>
+      <w:pPr>
+        <w:rPr>
+          <w:rFonts w:ascii="Arial" w:hAnsi="Arial" w:cs="Arial"/>
+          <w:b/>
+        </w:rPr>
+      </w:pPr>
+    </w:p>
+    <w:p>
+      <w:pPr>
+        <w:rPr>
+          <w:rFonts w:ascii="Arial" w:hAnsi="Arial" w:cs="Arial"/>
+          <w:b/>
+        </w:rPr>
+      </w:pPr>
+    </w:p>
+    <w:p>
+      <w:pPr>
+        <w:ind w:left="708" w:hanging="708"/>
+        <w:rPr>
+          <w:rFonts w:ascii="Arial" w:hAnsi="Arial" w:cs="Arial"/>
+          <w:noProof/>
+        </w:rPr>
+      </w:pPr>
+    </w:p>
     <w:sectPr>
-      <w:headerReference w:type="default" r:id="rId19"/>
+      <w:headerReference w:type="default" r:id="rId23"/>
       <w:pgSz w:w="11906" w:h="16838"/>
       <w:pgMar w:top="1417" w:right="1701" w:bottom="1417" w:left="1701" w:header="708" w:footer="708" w:gutter="0"/>
       <w:cols w:space="708"/>

</xml_diff>